<commit_message>
refs #545 Persönlicher Bericht
</commit_message>
<xml_diff>
--- a/doc/01_Bericht/07_Projektretrospektive.docx
+++ b/doc/01_Bericht/07_Projektretrospektive.docx
@@ -72,19 +72,11 @@
                   </w:rPr>
                   <w:t xml:space="preserve"> </w:t>
                 </w:r>
-                <w:proofErr w:type="spellStart"/>
                 <w:r>
                   <w:rPr>
                     <w:color w:val="4F4F59"/>
                   </w:rPr>
-                  <w:t>Treichler</w:t>
-                </w:r>
-                <w:proofErr w:type="spellEnd"/>
-                <w:r>
-                  <w:rPr>
-                    <w:color w:val="4F4F59"/>
-                  </w:rPr>
-                  <w:t xml:space="preserve"> Delia</w:t>
+                  <w:t>Treichler Delia</w:t>
                 </w:r>
               </w:p>
               <w:p>
@@ -556,11 +548,9 @@
             <w:pPr>
               <w:cnfStyle w:val="000000100000" w:firstRow="0" w:lastRow="0" w:firstColumn="0" w:lastColumn="0" w:oddVBand="0" w:evenVBand="0" w:oddHBand="1" w:evenHBand="0" w:firstRowFirstColumn="0" w:firstRowLastColumn="0" w:lastRowFirstColumn="0" w:lastRowLastColumn="0"/>
             </w:pPr>
-            <w:proofErr w:type="spellStart"/>
             <w:r>
               <w:t>lelmer</w:t>
             </w:r>
-            <w:proofErr w:type="spellEnd"/>
           </w:p>
         </w:tc>
       </w:tr>
@@ -627,14 +617,12 @@
             <w:pPr>
               <w:cnfStyle w:val="000000010000" w:firstRow="0" w:lastRow="0" w:firstColumn="0" w:lastColumn="0" w:oddVBand="0" w:evenVBand="0" w:oddHBand="0" w:evenHBand="1" w:firstRowFirstColumn="0" w:firstRowLastColumn="0" w:lastRowFirstColumn="0" w:lastRowLastColumn="0"/>
             </w:pPr>
-            <w:proofErr w:type="spellStart"/>
             <w:r>
               <w:t>c</w:t>
             </w:r>
             <w:r>
               <w:t>heidt</w:t>
             </w:r>
-            <w:proofErr w:type="spellEnd"/>
           </w:p>
         </w:tc>
       </w:tr>
@@ -695,11 +683,9 @@
             <w:pPr>
               <w:cnfStyle w:val="000000100000" w:firstRow="0" w:lastRow="0" w:firstColumn="0" w:lastColumn="0" w:oddVBand="0" w:evenVBand="0" w:oddHBand="1" w:evenHBand="0" w:firstRowFirstColumn="0" w:firstRowLastColumn="0" w:lastRowFirstColumn="0" w:lastRowLastColumn="0"/>
             </w:pPr>
-            <w:proofErr w:type="spellStart"/>
             <w:r>
               <w:t>lelmer</w:t>
             </w:r>
-            <w:proofErr w:type="spellEnd"/>
           </w:p>
         </w:tc>
       </w:tr>
@@ -2960,44 +2946,12 @@
     </w:p>
     <w:p>
       <w:r>
-        <w:t xml:space="preserve">Zu Beginn von Project Flip 2.0 wurde eine grobe Projektplanung im </w:t>
-      </w:r>
-      <w:proofErr w:type="spellStart"/>
-      <w:r>
-        <w:t>Redmine</w:t>
-      </w:r>
-      <w:proofErr w:type="spellEnd"/>
-      <w:r>
-        <w:t xml:space="preserve"> (</w:t>
-      </w:r>
-      <w:proofErr w:type="spellStart"/>
-      <w:r>
-        <w:t>Projekplanungstool</w:t>
-      </w:r>
-      <w:proofErr w:type="spellEnd"/>
-      <w:r>
-        <w:t xml:space="preserve"> und </w:t>
-      </w:r>
-      <w:proofErr w:type="spellStart"/>
-      <w:r>
-        <w:t>Ticketingsystem</w:t>
-      </w:r>
-      <w:proofErr w:type="spellEnd"/>
-      <w:r>
-        <w:t>) gemacht, in der die wichtigsten Aspekte beschrieben wurden und alle Kalenderdaten festgehalten wurden.</w:t>
+        <w:t>Zu Beginn von Project Flip 2.0 wurde eine grobe Projektplanung im Redmine (Projekplanungstool und Ticketingsystem) gemacht, in der die wichtigsten Aspekte beschrieben wurden und alle Kalenderdaten festgehalten wurden.</w:t>
       </w:r>
     </w:p>
     <w:p>
       <w:r>
-        <w:t xml:space="preserve">Während des Projektes wurde dann stark agil nach </w:t>
-      </w:r>
-      <w:proofErr w:type="spellStart"/>
-      <w:r>
-        <w:t>Scrum</w:t>
-      </w:r>
-      <w:proofErr w:type="spellEnd"/>
-      <w:r>
-        <w:t xml:space="preserve"> gearbeitet. Die 14 Wochen, welche das Projekt dauerte, wurden in 7 Sprints zerlegt, in denen man sich auf gewisse Punkte konzentrierte.</w:t>
+        <w:t>Während des Projektes wurde dann stark agil nach Scrum gearbeitet. Die 14 Wochen, welche das Projekt dauerte, wurden in 7 Sprints zerlegt, in denen man sich auf gewisse Punkte konzentrierte.</w:t>
       </w:r>
     </w:p>
     <w:p>
@@ -3012,23 +2966,7 @@
     </w:p>
     <w:p>
       <w:r>
-        <w:t xml:space="preserve">Da </w:t>
-      </w:r>
-      <w:proofErr w:type="spellStart"/>
-      <w:r>
-        <w:t>Usability</w:t>
-      </w:r>
-      <w:proofErr w:type="spellEnd"/>
-      <w:r>
-        <w:t xml:space="preserve"> für das Projekt ein sehr wichtiger Punkt war, wurde benutzerorientiert entwickelt. Darum wurde vor dem Programmieren der Lösung viel Zeit in die Erstellung von </w:t>
-      </w:r>
-      <w:proofErr w:type="spellStart"/>
-      <w:r>
-        <w:t>Personas</w:t>
-      </w:r>
-      <w:proofErr w:type="spellEnd"/>
-      <w:r>
-        <w:t>, Szenarien und einem Papierprototypen investiert und viele neue Lösungen ausprobiert, was sehr interessant war.</w:t>
+        <w:t>Da Usability für das Projekt ein sehr wichtiger Punkt war, wurde benutzerorientiert entwickelt. Darum wurde vor dem Programmieren der Lösung viel Zeit in die Erstellung von Personas, Szenarien und einem Papierprototypen investiert und viele neue Lösungen ausprobiert, was sehr interessant war.</w:t>
       </w:r>
     </w:p>
     <w:p>
@@ -3038,15 +2976,7 @@
     </w:p>
     <w:p>
       <w:r>
-        <w:t xml:space="preserve">Da die Microsoft Welt für alle Teammitglieder noch unbekannt war, waren die Schätzungen nicht immer einfach. Das war ein weiterer Grund, um </w:t>
-      </w:r>
-      <w:proofErr w:type="spellStart"/>
-      <w:r>
-        <w:t>Scrum</w:t>
-      </w:r>
-      <w:proofErr w:type="spellEnd"/>
-      <w:r>
-        <w:t xml:space="preserve"> einzusetzen, denn so konnte der Umfang bei jedem Sprint angepasst werden und alle Mitglieder wurden dazu gezwungen, bei Problemen externe Hilfe zu suchen.</w:t>
+        <w:t>Da die Microsoft Welt für alle Teammitglieder noch unbekannt war, waren die Schätzungen nicht immer einfach. Das war ein weiterer Grund, um Scrum einzusetzen, denn so konnte der Umfang bei jedem Sprint angepasst werden und alle Mitglieder wurden dazu gezwungen, bei Problemen externe Hilfe zu suchen.</w:t>
       </w:r>
     </w:p>
     <w:p>
@@ -3066,23 +2996,7 @@
     </w:p>
     <w:p>
       <w:r>
-        <w:t xml:space="preserve">Ganz speziell unterstützt haben uns Markus Stolze (IFS, HSR), Christian Moser und Marco </w:t>
-      </w:r>
-      <w:proofErr w:type="spellStart"/>
-      <w:r>
-        <w:t>Balzarini</w:t>
-      </w:r>
-      <w:proofErr w:type="spellEnd"/>
-      <w:r>
-        <w:t xml:space="preserve"> (</w:t>
-      </w:r>
-      <w:proofErr w:type="spellStart"/>
-      <w:r>
-        <w:t>Zühlke</w:t>
-      </w:r>
-      <w:proofErr w:type="spellEnd"/>
-      <w:r>
-        <w:t xml:space="preserve"> Engineering AG). An dieser Stelle einen ganz herzlichen Dank an diese Personen.</w:t>
+        <w:t>Ganz speziell unterstützt haben uns Markus Stolze (IFS, HSR), Christian Moser und Marco Balzarini (Zühlke Engineering AG). An dieser Stelle einen ganz herzlichen Dank an diese Personen.</w:t>
       </w:r>
     </w:p>
     <w:p/>
@@ -3127,41 +3041,281 @@
     </w:p>
     <w:p>
       <w:r>
-        <w:t xml:space="preserve">Ein sehr interessanter Aspekt an </w:t>
-      </w:r>
-      <w:proofErr w:type="spellStart"/>
-      <w:r>
-        <w:t>Scrum</w:t>
-      </w:r>
-      <w:proofErr w:type="spellEnd"/>
-      <w:r>
-        <w:t xml:space="preserve"> in diesem Projekt</w:t>
+        <w:t>Gegen Ende des 4. Semesters mussten sich die Studenten für eine Studienarbeit entscheiden. Da ich bereits einiges an Erfahrung in Skriptsprachen und Open Source hatte, entschied ich mich für eine Microsoft Technologie, um auch diese Schiene kennen zu lernen.</w:t>
       </w:r>
       <w:r>
-        <w:t xml:space="preserve"> ist für mich, dass das Produkt zwar noch nicht fertig ist, jedoch ein voll funktionsfähiger, stabiler und getesteter Prototyp entwickelt </w:t>
+        <w:t xml:space="preserve"> Usability sehe ich, speziell in der Zukunft, als ein sehr wichtiges Differenzierungsmerkmal zwischen zwei Softwarelösungen</w:t>
       </w:r>
       <w:r>
-        <w:t>werden konnte</w:t>
+        <w:t>. So interessiere ich mich auch für</w:t>
       </w:r>
       <w:r>
-        <w:t>. Diesen könnte man bereits so benutzen, wie er jetzt ist, es ist einfach noch nicht die ganze Funktionalität vorhanden.</w:t>
+        <w:t xml:space="preserve"> ein benutzer</w:t>
+      </w:r>
+      <w:r>
+        <w:softHyphen/>
+        <w:t>zen</w:t>
+      </w:r>
+      <w:r>
+        <w:softHyphen/>
+        <w:t>trier</w:t>
+      </w:r>
+      <w:r>
+        <w:softHyphen/>
+        <w:t>tes Vorgehen</w:t>
+      </w:r>
+      <w:r>
+        <w:t xml:space="preserve"> und war so bei Markus Stolze an der richtigen Adresse</w:t>
+      </w:r>
+      <w:r>
+        <w:t>.</w:t>
       </w:r>
     </w:p>
     <w:p>
       <w:r>
-        <w:t>In einem nächsten Projekt würden wir wieder zweiwöchentliche Sprints ansetzen, also etwa 32h pro Person pro Sprint. Wenn also zu 100% an einem Projekt gearbeitet wird, können</w:t>
+        <w:t xml:space="preserve">Das Projekt startete, </w:t>
       </w:r>
       <w:r>
-        <w:t xml:space="preserve"> bestimmt auch</w:t>
+        <w:t>ungleich der meistern anderen Studienarbeiten, bereits vor dem Semesterstart. Da ich mir unter Zühlke</w:t>
       </w:r>
       <w:r>
-        <w:t xml:space="preserve"> wöchentliche Sprints durchgeführt werden.</w:t>
+        <w:t xml:space="preserve"> Engineering AG</w:t>
+      </w:r>
+      <w:r>
+        <w:t xml:space="preserve"> noch nicht viel vorstellen konnte, ging ich auch ohne grosse Erwartungen an das Kickoff Meeting, wo ich dann sehr positiv überrascht wurde. Christan Moser und Marco Balzarini von der Zühlke Engineering AG waren von Beginn an schon sehr motiviert und zogen diese Motivation auch bis ans Ende des Projektes durch, was ich extrem cool finde. Nach einer grundlegenden Einführung in die Microsoft Technologien, speziell in C#, WPF und das Visual Studio, wurden wir immer wieder von Christian unterstützt und auch motiviert durch seine positive Kritik.</w:t>
       </w:r>
     </w:p>
     <w:p>
+      <w:r>
+        <w:t>Ein sehr interessanter Aspekt bei der Anwendung von Scrum in diesem Projekt ist für mich, dass das Produkt zwar noch nicht fertig ist, jedoch ein voll funktionsfähiger, stabiler und getesteter Prototyp entwickelt werden konnte. Diesen könnte man bereits so benutzen, wie er jetzt ist, es ist einfach noch nicht die ganze Funktionalität vorhanden.</w:t>
+      </w:r>
+    </w:p>
+    <w:p>
+      <w:r>
+        <w:t>In einem nächsten Projekt würden wir wieder zweiwöchentliche Sprints ansetzen, also etwa 32h pro Person pro Sprint. Wenn also zu 100% an einem Projekt gearbeitet wird, können bestimmt auch wöchentliche Sprints durchgeführt werden.</w:t>
+      </w:r>
+    </w:p>
+    <w:p>
+      <w:r>
+        <w:t>Im Team lief zu Beginn der Arbeit auch alles sehr gut, denn alle Teammitglieder waren sehr motiviert und engagiert. Das änderte sich leider ein wenig zum Negativen, da ich einerseits sehr viel zu tun hatte</w:t>
+      </w:r>
+      <w:r>
+        <w:t xml:space="preserve">, anderseits weil gewisse Probleme sehr knifflig zu lösen waren und </w:t>
+      </w:r>
+      <w:r>
+        <w:t>so</w:t>
+      </w:r>
+      <w:r>
+        <w:t xml:space="preserve"> die Frustration </w:t>
+      </w:r>
+      <w:r>
+        <w:t>wuchs</w:t>
+      </w:r>
+      <w:r>
+        <w:t>.</w:t>
+      </w:r>
+      <w:r>
+        <w:t xml:space="preserve"> </w:t>
+      </w:r>
+      <w:r>
+        <w:t>Zusätzlich hatte ich auch noch einen anderen Stundenplan als Christina und Delia, was uns natürlich zusätzlich auseinander drängte. Auch wollten wir das Challenge Projekt zusammen absolvierten, doch leider konnte ich das Modul nicht noch einmal besuchen, weil ich es bereits ein Semester vorher abgeschlossen hatte.</w:t>
+      </w:r>
+      <w:r>
+        <w:t xml:space="preserve"> Dies alles führte dazu, dass ich nur zu </w:t>
+      </w:r>
+      <w:r>
+        <w:t>etwa 70% der Zeit anwesend war</w:t>
+      </w:r>
+      <w:r>
+        <w:t>. Trotzdem trug ich natürlich meinen Teil zur Arbeit bei und erledigte meine Aufgaben zuverlässig.</w:t>
+      </w:r>
+      <w:r>
+        <w:br/>
+      </w:r>
+      <w:r>
+        <w:t>Für mich persönlich</w:t>
+      </w:r>
+      <w:r>
+        <w:t xml:space="preserve"> war </w:t>
+      </w:r>
+      <w:r>
+        <w:t xml:space="preserve">meine Abwesenheit </w:t>
+      </w:r>
+      <w:r>
+        <w:t>kein Problem</w:t>
+      </w:r>
+      <w:r>
+        <w:t xml:space="preserve"> im Team</w:t>
+      </w:r>
+      <w:r>
+        <w:t>, denn</w:t>
+      </w:r>
+      <w:r>
+        <w:t xml:space="preserve"> meiner Meinung nach</w:t>
+      </w:r>
+      <w:r>
+        <w:t xml:space="preserve"> muss </w:t>
+      </w:r>
+      <w:r>
+        <w:t xml:space="preserve">man </w:t>
+      </w:r>
+      <w:r>
+        <w:t xml:space="preserve">nicht immer nebeneinander </w:t>
+      </w:r>
+      <w:r>
+        <w:t>sitzen</w:t>
+      </w:r>
+      <w:r>
+        <w:t xml:space="preserve">, speziell wenn es schwierige Probleme </w:t>
+      </w:r>
+      <w:r>
+        <w:t xml:space="preserve">individuell </w:t>
+      </w:r>
+      <w:r>
+        <w:t xml:space="preserve">zu lösen </w:t>
+      </w:r>
+      <w:r>
+        <w:t>gilt</w:t>
+      </w:r>
+      <w:r>
+        <w:t xml:space="preserve">. Deshalb war es für mich auch </w:t>
+      </w:r>
+      <w:r>
+        <w:t>un</w:t>
+      </w:r>
+      <w:r>
+        <w:t xml:space="preserve">verständlich, weshalb es nicht ausreicht, wenn man etwas zusammen bespricht und dann unabhängig </w:t>
+      </w:r>
+      <w:r>
+        <w:t>arbeiten kann</w:t>
+      </w:r>
+      <w:r>
+        <w:t>.</w:t>
+      </w:r>
+      <w:r>
+        <w:t xml:space="preserve"> </w:t>
+      </w:r>
+      <w:r>
+        <w:t>Als</w:t>
+      </w:r>
+      <w:r>
+        <w:t xml:space="preserve"> Problem sehe ich mehr</w:t>
+      </w:r>
+      <w:r>
+        <w:t>,</w:t>
+      </w:r>
+      <w:r>
+        <w:t xml:space="preserve"> dass damit gerechnet </w:t>
+      </w:r>
+      <w:r>
+        <w:t>wurde</w:t>
+      </w:r>
+      <w:r>
+        <w:t>, jederzeit mit jedem sprechen zu können.</w:t>
+      </w:r>
+      <w:r>
+        <w:t xml:space="preserve"> Und demzufolge </w:t>
+      </w:r>
+      <w:r>
+        <w:t>problematisch war</w:t>
+      </w:r>
+      <w:r>
+        <w:t>, dass die Slots</w:t>
+      </w:r>
+      <w:r>
+        <w:t xml:space="preserve">, </w:t>
+      </w:r>
+      <w:r>
+        <w:t xml:space="preserve">in denen </w:t>
+      </w:r>
+      <w:r>
+        <w:t xml:space="preserve">man zusammen </w:t>
+      </w:r>
+      <w:r>
+        <w:t>gearbeitet wird</w:t>
+      </w:r>
+      <w:r>
+        <w:t>, nicht genau</w:t>
+      </w:r>
+      <w:r>
+        <w:t xml:space="preserve"> genug</w:t>
+      </w:r>
+      <w:r>
+        <w:t xml:space="preserve"> definiert wurden</w:t>
+      </w:r>
+      <w:r>
+        <w:t>.</w:t>
+      </w:r>
+      <w:r>
+        <w:br/>
+      </w:r>
+      <w:r>
+        <w:t>Für die Bachelor Arbeit bin ich mir sicher, wieder mit dem gleichen Team arbeiten zu wollen, da die einzelnen Teammitglieder zuverlässig und motiviert sind.</w:t>
+      </w:r>
+      <w:r>
+        <w:t xml:space="preserve"> Es muss aber klar definiert werden, wer wann anwesend </w:t>
+      </w:r>
+      <w:r>
+        <w:t>sein wird</w:t>
+      </w:r>
+      <w:r>
+        <w:t>.</w:t>
+      </w:r>
+      <w:r>
+        <w:t xml:space="preserve"> </w:t>
+      </w:r>
+    </w:p>
+    <w:p>
+      <w:r>
+        <w:t>Etwas enttäuschend war auch, dass der Surface 2 nicht recht</w:t>
+      </w:r>
+      <w:r>
+        <w:t>zeitig geliefert werden konnte.</w:t>
+      </w:r>
+    </w:p>
+    <w:p>
+      <w:r>
+        <w:t xml:space="preserve">Technisch war das Projekt speziell interessant, da die ganze Microsoft Technologie neu für mich war. Es gibt viele lobenswerte Dinge, wie z.B. </w:t>
+      </w:r>
+      <w:r>
+        <w:t xml:space="preserve">der C# Syntax, </w:t>
+      </w:r>
+      <w:r>
+        <w:t>das MVVM Pattern, wodurch sich auch die GUI Funktionalität sehr schön testen lässt. Oder durch die Kapselung der einzelnen Projekte, die so auf einfache Art ausgetauscht werden können. Es sind aber auch einige böse Überraschungen aufgetreten – so waren die Animationen und die Touch Gesten viel schwieriger zu implementieren als eingeschätzt.</w:t>
+      </w:r>
+      <w:r>
+        <w:t xml:space="preserve"> Doch allgemein machen die eingesetzten Technologien Freude.</w:t>
+      </w:r>
+    </w:p>
+    <w:p>
+      <w:r>
+        <w:t>Zusammenfassend</w:t>
+      </w:r>
+      <w:r>
+        <w:t xml:space="preserve"> würde ich das Projekt doch als erfolgreich kennzeichnen, da wir sehr viel gelernt haben und auch die Zühlke von der Arbeit profitieren kann.</w:t>
+      </w:r>
+      <w:r>
+        <w:t xml:space="preserve"> Sobald das Projekt auf dem Surface 2 deployed </w:t>
+      </w:r>
+      <w:r>
+        <w:t>ist</w:t>
+      </w:r>
+      <w:r>
+        <w:t xml:space="preserve">, </w:t>
+      </w:r>
+      <w:r>
+        <w:t>freue ich mich</w:t>
+      </w:r>
+      <w:r>
+        <w:t xml:space="preserve"> die Applikation auf der richtigen Hardware</w:t>
+      </w:r>
+      <w:r>
+        <w:t xml:space="preserve"> zu</w:t>
+      </w:r>
       <w:bookmarkStart w:id="7" w:name="_GoBack"/>
+      <w:bookmarkEnd w:id="7"/>
       <w:r>
-        <w:t>TODO: More</w:t>
+        <w:t xml:space="preserve"> erleben.</w:t>
       </w:r>
     </w:p>
     <w:p>
@@ -3176,7 +3330,6 @@
         </w:rPr>
       </w:pPr>
       <w:bookmarkStart w:id="8" w:name="_Toc312045266"/>
-      <w:bookmarkEnd w:id="7"/>
       <w:r>
         <w:br w:type="page"/>
       </w:r>
@@ -3195,31 +3348,7 @@
     </w:p>
     <w:p>
       <w:r>
-        <w:t xml:space="preserve">Die eigentliche Einarbeitung für das Projekt begann schon vor Anfang des Semesters. Wir wurden für ein erstes Kennenlernen und für eine Einführung in das Projekt von Marco </w:t>
-      </w:r>
-      <w:proofErr w:type="spellStart"/>
-      <w:r>
-        <w:t>Balzarini</w:t>
-      </w:r>
-      <w:proofErr w:type="spellEnd"/>
-      <w:r>
-        <w:t xml:space="preserve"> und Christian Moser zur </w:t>
-      </w:r>
-      <w:proofErr w:type="spellStart"/>
-      <w:r>
-        <w:t>Zühlke</w:t>
-      </w:r>
-      <w:proofErr w:type="spellEnd"/>
-      <w:r>
-        <w:t xml:space="preserve"> Engineering AG eingeladen. Der Empfang war sehr herzlich und das persönliche Interesse an uns Studenten empfand ich als sehr positiv. Da wir alle noch keine Erfahrungen mit .NET und WPF gemacht hatten, führte uns Christian Moser einen Nachmittag lang in die grundlegenden Kenntnisse ein. Auch im weiteren Projektverlauf nahm er sich immer wieder Zeit, die Applikation mit uns zu prüfen und gemeinsam zu verbessern. Dieses Verhalten finde ich sehr lobenswert, da es zeigt, dass die </w:t>
-      </w:r>
-      <w:proofErr w:type="spellStart"/>
-      <w:r>
-        <w:t>Zühlke</w:t>
-      </w:r>
-      <w:proofErr w:type="spellEnd"/>
-      <w:r>
-        <w:t xml:space="preserve"> Engineering AG nicht nur an den Resultaten der Arbeit interessiert ist, sondern auch gewillt ist</w:t>
+        <w:t>Die eigentliche Einarbeitung für das Projekt begann schon vor Anfang des Semesters. Wir wurden für ein erstes Kennenlernen und für eine Einführung in das Projekt von Marco Balzarini und Christian Moser zur Zühlke Engineering AG eingeladen. Der Empfang war sehr herzlich und das persönliche Interesse an uns Studenten empfand ich als sehr positiv. Da wir alle noch keine Erfahrungen mit .NET und WPF gemacht hatten, führte uns Christian Moser einen Nachmittag lang in die grundlegenden Kenntnisse ein. Auch im weiteren Projektverlauf nahm er sich immer wieder Zeit, die Applikation mit uns zu prüfen und gemeinsam zu verbessern. Dieses Verhalten finde ich sehr lobenswert, da es zeigt, dass die Zühlke Engineering AG nicht nur an den Resultaten der Arbeit interessiert ist, sondern auch gewillt ist</w:t>
       </w:r>
       <w:r>
         <w:t>,</w:t>
@@ -3230,15 +3359,7 @@
     </w:p>
     <w:p>
       <w:r>
-        <w:t xml:space="preserve">Die Gruppenarbeit funktionierte zu Beginn reibungslos. Im Verlauf des Semesters verschlechterte diese sich jedoch zunehmend. Dies war einerseits auf die vielen zusätzlichen Arbeiten neben der Studienarbeit – 2 Miniprojekte und das Besuchen des Faches </w:t>
-      </w:r>
-      <w:proofErr w:type="spellStart"/>
-      <w:r>
-        <w:t>Challengeprojekte</w:t>
-      </w:r>
-      <w:proofErr w:type="spellEnd"/>
-      <w:r>
-        <w:t xml:space="preserve"> – zurückzuführen. Andererseits entschied sich Lukas Elmer in diesem Sommer dazu, neben der Schule noch zu arbeiten, was zu einer Überlastung seinerseits führte. Daraus ergab sich, dass oftmals nur zwei Teammitglieder zur gleichen Zeit arbeiteten. Durch den begrenzen Zeitrahmen sahen diese sich oft dazu gezwungen</w:t>
+        <w:t>Die Gruppenarbeit funktionierte zu Beginn reibungslos. Im Verlauf des Semesters verschlechterte diese sich jedoch zunehmend. Dies war einerseits auf die vielen zusätzlichen Arbeiten neben der Studienarbeit – 2 Miniprojekte und das Besuchen des Faches Challengeprojekte – zurückzuführen. Andererseits entschied sich Lukas Elmer in diesem Sommer dazu, neben der Schule noch zu arbeiten, was zu einer Überlastung seinerseits führte. Daraus ergab sich, dass oftmals nur zwei Teammitglieder zur gleichen Zeit arbeiteten. Durch den begrenzen Zeitrahmen sahen diese sich oft dazu gezwungen</w:t>
       </w:r>
       <w:r>
         <w:t>,</w:t>
@@ -3255,15 +3376,7 @@
     </w:p>
     <w:p>
       <w:r>
-        <w:t xml:space="preserve">Der Fokus auf der grafischen Oberfläche und einer einfachen Interkation mit dem System waren der Grund, weshalb mich dieses Projekt besonders angesprochen hatte. Eine </w:t>
-      </w:r>
-      <w:proofErr w:type="spellStart"/>
-      <w:r>
-        <w:t>Surface</w:t>
-      </w:r>
-      <w:proofErr w:type="spellEnd"/>
-      <w:r>
-        <w:t xml:space="preserve"> 2 Applikation besitzt auch immer eine spielerische Komponente, welche nicht bei vielen Arbeiten vorkommt und einen zusä</w:t>
+        <w:t>Der Fokus auf der grafischen Oberfläche und einer einfachen Interkation mit dem System waren der Grund, weshalb mich dieses Projekt besonders angesprochen hatte. Eine Surface 2 Applikation besitzt auch immer eine spielerische Komponente, welche nicht bei vielen Arbeiten vorkommt und einen zusä</w:t>
       </w:r>
       <w:r>
         <w:t>tzlichen Reiz ausmachte.</w:t>
@@ -3273,15 +3386,7 @@
         <w:t>Dank der</w:t>
       </w:r>
       <w:r>
-        <w:t xml:space="preserve"> Einführung von Christian Moser und das Besuchen des Faches Microsoft Technologien, konnte ich mich schnell in WPF und .NET einarbeiten. Auch der Umgang mit dem </w:t>
-      </w:r>
-      <w:proofErr w:type="spellStart"/>
-      <w:r>
-        <w:t>Surface</w:t>
-      </w:r>
-      <w:proofErr w:type="spellEnd"/>
-      <w:r>
-        <w:t xml:space="preserve"> 2 SDK war anfangs relativ simpel. Besonders interessant fand ich auch die Interviews und die Prototyperstellung.</w:t>
+        <w:t xml:space="preserve"> Einführung von Christian Moser und das Besuchen des Faches Microsoft Technologien, konnte ich mich schnell in WPF und .NET einarbeiten. Auch der Umgang mit dem Surface 2 SDK war anfangs relativ simpel. Besonders interessant fand ich auch die Interviews und die Prototyperstellung.</w:t>
       </w:r>
       <w:r>
         <w:br/>
@@ -3297,15 +3402,7 @@
         <w:t>,</w:t>
       </w:r>
       <w:r>
-        <w:t xml:space="preserve"> wie das Endergebnis schliesslich auf dem </w:t>
-      </w:r>
-      <w:proofErr w:type="spellStart"/>
-      <w:r>
-        <w:t>Surface</w:t>
-      </w:r>
-      <w:proofErr w:type="spellEnd"/>
-      <w:r>
-        <w:t xml:space="preserve"> 2 wirken wird.</w:t>
+        <w:t xml:space="preserve"> wie das Endergebnis schliesslich auf dem Surface 2 wirken wird.</w:t>
       </w:r>
     </w:p>
     <w:p>
@@ -3321,15 +3418,10 @@
       <w:bookmarkStart w:id="11" w:name="_Toc312169485"/>
       <w:r>
         <w:lastRenderedPageBreak/>
-        <w:t xml:space="preserve">Delia </w:t>
-      </w:r>
-      <w:proofErr w:type="spellStart"/>
-      <w:r>
-        <w:t>Treichler</w:t>
+        <w:t>Delia Treichler</w:t>
       </w:r>
       <w:bookmarkEnd w:id="10"/>
       <w:bookmarkEnd w:id="11"/>
-      <w:proofErr w:type="spellEnd"/>
     </w:p>
     <w:p>
       <w:bookmarkStart w:id="12" w:name="_Toc312048075"/>
@@ -3414,15 +3506,7 @@
     </w:p>
     <w:p>
       <w:r>
-        <w:t xml:space="preserve">Im der folgenden Tabelle und im folgenden Diagramm werden die geplanten und die tatsächlich benötigten Stunden dargestellt. Der blaue Balken stellt die geplanten Stunden dar, dies ist mit dem </w:t>
-      </w:r>
-      <w:proofErr w:type="spellStart"/>
-      <w:r>
-        <w:t>Timeboxing</w:t>
-      </w:r>
-      <w:proofErr w:type="spellEnd"/>
-      <w:r>
-        <w:t xml:space="preserve"> gerechnet. </w:t>
+        <w:t xml:space="preserve">Im der folgenden Tabelle und im folgenden Diagramm werden die geplanten und die tatsächlich benötigten Stunden dargestellt. Der blaue Balken stellt die geplanten Stunden dar, dies ist mit dem Timeboxing gerechnet. </w:t>
       </w:r>
     </w:p>
     <w:tbl>
@@ -4464,13 +4548,8 @@
       </w:r>
     </w:p>
     <w:p>
-      <w:proofErr w:type="spellStart"/>
       <w:r>
-        <w:t>Timeboxing</w:t>
-      </w:r>
-      <w:proofErr w:type="spellEnd"/>
-      <w:r>
-        <w:t xml:space="preserve"> bedeutet, dass gewisse geplanten Features in den nächsten Sprint verschoben werden müssen. Dies bedeutet dann, dass der geschätzte Aufwand für den Sprint abnimmt, aus dem das Ticket verschoben wird.</w:t>
+        <w:t>Timeboxing bedeutet, dass gewisse geplanten Features in den nächsten Sprint verschoben werden müssen. Dies bedeutet dann, dass der geschätzte Aufwand für den Sprint abnimmt, aus dem das Ticket verschoben wird.</w:t>
       </w:r>
     </w:p>
     <w:p>
@@ -6295,13 +6374,8 @@
               <w:cnfStyle w:val="000000010000" w:firstRow="0" w:lastRow="0" w:firstColumn="0" w:lastColumn="0" w:oddVBand="0" w:evenVBand="0" w:oddHBand="0" w:evenHBand="1" w:firstRowFirstColumn="0" w:firstRowLastColumn="0" w:lastRowFirstColumn="0" w:lastRowLastColumn="0"/>
             </w:pPr>
             <w:r>
-              <w:t xml:space="preserve">Einarbeitung </w:t>
-            </w:r>
-            <w:proofErr w:type="spellStart"/>
-            <w:r>
-              <w:t>Scrum</w:t>
-            </w:r>
-            <w:proofErr w:type="spellEnd"/>
+              <w:t>Einarbeitung Scrum</w:t>
+            </w:r>
           </w:p>
         </w:tc>
         <w:tc>
@@ -6522,15 +6596,7 @@
               <w:cnfStyle w:val="000000010000" w:firstRow="0" w:lastRow="0" w:firstColumn="0" w:lastColumn="0" w:oddVBand="0" w:evenVBand="0" w:oddHBand="0" w:evenHBand="1" w:firstRowFirstColumn="0" w:firstRowLastColumn="0" w:lastRowFirstColumn="0" w:lastRowLastColumn="0"/>
             </w:pPr>
             <w:r>
-              <w:t xml:space="preserve">XPS auf </w:t>
-            </w:r>
-            <w:proofErr w:type="spellStart"/>
-            <w:r>
-              <w:t>Surface</w:t>
-            </w:r>
-            <w:proofErr w:type="spellEnd"/>
-            <w:r>
-              <w:t xml:space="preserve"> darstellen</w:t>
+              <w:t>XPS auf Surface darstellen</w:t>
             </w:r>
           </w:p>
         </w:tc>
@@ -6862,11 +6928,9 @@
             <w:pPr>
               <w:cnfStyle w:val="000000100000" w:firstRow="0" w:lastRow="0" w:firstColumn="0" w:lastColumn="0" w:oddVBand="0" w:evenVBand="0" w:oddHBand="1" w:evenHBand="0" w:firstRowFirstColumn="0" w:firstRowLastColumn="0" w:lastRowFirstColumn="0" w:lastRowLastColumn="0"/>
             </w:pPr>
-            <w:proofErr w:type="spellStart"/>
             <w:r>
               <w:t>Personas</w:t>
             </w:r>
-            <w:proofErr w:type="spellEnd"/>
           </w:p>
         </w:tc>
         <w:tc>
@@ -7641,11 +7705,9 @@
             <w:pPr>
               <w:cnfStyle w:val="000000010000" w:firstRow="0" w:lastRow="0" w:firstColumn="0" w:lastColumn="0" w:oddVBand="0" w:evenVBand="0" w:oddHBand="0" w:evenHBand="1" w:firstRowFirstColumn="0" w:firstRowLastColumn="0" w:lastRowFirstColumn="0" w:lastRowLastColumn="0"/>
             </w:pPr>
-            <w:proofErr w:type="spellStart"/>
             <w:r>
               <w:t>Architekurprototyp</w:t>
             </w:r>
-            <w:proofErr w:type="spellEnd"/>
           </w:p>
         </w:tc>
         <w:tc>
@@ -8818,13 +8880,8 @@
             <w:pPr>
               <w:cnfStyle w:val="000000100000" w:firstRow="0" w:lastRow="0" w:firstColumn="0" w:lastColumn="0" w:oddVBand="0" w:evenVBand="0" w:oddHBand="1" w:evenHBand="0" w:firstRowFirstColumn="0" w:firstRowLastColumn="0" w:lastRowFirstColumn="0" w:lastRowLastColumn="0"/>
             </w:pPr>
-            <w:proofErr w:type="spellStart"/>
-            <w:r>
-              <w:t>Scrum</w:t>
-            </w:r>
-            <w:proofErr w:type="spellEnd"/>
-            <w:r>
-              <w:t xml:space="preserve"> Poker durchgeführt</w:t>
+            <w:r>
+              <w:t>Scrum Poker durchgeführt</w:t>
             </w:r>
           </w:p>
         </w:tc>
@@ -9378,13 +9435,8 @@
             <w:pPr>
               <w:cnfStyle w:val="000000010000" w:firstRow="0" w:lastRow="0" w:firstColumn="0" w:lastColumn="0" w:oddVBand="0" w:evenVBand="0" w:oddHBand="0" w:evenHBand="1" w:firstRowFirstColumn="0" w:firstRowLastColumn="0" w:lastRowFirstColumn="0" w:lastRowLastColumn="0"/>
             </w:pPr>
-            <w:proofErr w:type="spellStart"/>
-            <w:r>
-              <w:t>Personas</w:t>
-            </w:r>
-            <w:proofErr w:type="spellEnd"/>
-            <w:r>
-              <w:t xml:space="preserve"> erstellt</w:t>
+            <w:r>
+              <w:t>Personas erstellt</w:t>
             </w:r>
           </w:p>
         </w:tc>
@@ -10781,15 +10833,7 @@
               <w:sym w:font="Wingdings" w:char="F0E0"/>
             </w:r>
             <w:r>
-              <w:t xml:space="preserve"> </w:t>
-            </w:r>
-            <w:proofErr w:type="spellStart"/>
-            <w:r>
-              <w:t>Detailansicht</w:t>
-            </w:r>
-            <w:proofErr w:type="spellEnd"/>
-            <w:r>
-              <w:t>"</w:t>
+              <w:t xml:space="preserve"> Detailansicht"</w:t>
             </w:r>
           </w:p>
         </w:tc>
@@ -11010,13 +11054,8 @@
             <w:pPr>
               <w:cnfStyle w:val="000000010000" w:firstRow="0" w:lastRow="0" w:firstColumn="0" w:lastColumn="0" w:oddVBand="0" w:evenVBand="0" w:oddHBand="0" w:evenHBand="1" w:firstRowFirstColumn="0" w:firstRowLastColumn="0" w:lastRowFirstColumn="0" w:lastRowLastColumn="0"/>
             </w:pPr>
-            <w:proofErr w:type="spellStart"/>
-            <w:r>
-              <w:t>UnitTests</w:t>
-            </w:r>
-            <w:proofErr w:type="spellEnd"/>
-            <w:r>
-              <w:t xml:space="preserve"> für Prototypen geschrieben</w:t>
+            <w:r>
+              <w:t>UnitTests für Prototypen geschrieben</w:t>
             </w:r>
           </w:p>
         </w:tc>
@@ -11937,15 +11976,7 @@
               <w:cnfStyle w:val="000000010000" w:firstRow="0" w:lastRow="0" w:firstColumn="0" w:lastColumn="0" w:oddVBand="0" w:evenVBand="0" w:oddHBand="0" w:evenHBand="1" w:firstRowFirstColumn="0" w:firstRowLastColumn="0" w:lastRowFirstColumn="0" w:lastRowLastColumn="0"/>
             </w:pPr>
             <w:r>
-              <w:t xml:space="preserve">Diskussion </w:t>
-            </w:r>
-            <w:proofErr w:type="spellStart"/>
-            <w:r>
-              <w:t>Accessability</w:t>
-            </w:r>
-            <w:proofErr w:type="spellEnd"/>
-            <w:r>
-              <w:t xml:space="preserve"> dokumentiert</w:t>
+              <w:t>Diskussion Accessability dokumentiert</w:t>
             </w:r>
           </w:p>
         </w:tc>
@@ -12056,15 +12087,7 @@
               <w:cnfStyle w:val="000000100000" w:firstRow="0" w:lastRow="0" w:firstColumn="0" w:lastColumn="0" w:oddVBand="0" w:evenVBand="0" w:oddHBand="1" w:evenHBand="0" w:firstRowFirstColumn="0" w:firstRowLastColumn="0" w:lastRowFirstColumn="0" w:lastRowLastColumn="0"/>
             </w:pPr>
             <w:r>
-              <w:t xml:space="preserve">Design </w:t>
-            </w:r>
-            <w:proofErr w:type="spellStart"/>
-            <w:r>
-              <w:t>Constraints</w:t>
-            </w:r>
-            <w:proofErr w:type="spellEnd"/>
-            <w:r>
-              <w:t xml:space="preserve"> </w:t>
+              <w:t xml:space="preserve">Design Constraints </w:t>
             </w:r>
             <w:r>
               <w:lastRenderedPageBreak/>
@@ -13007,13 +13030,8 @@
             <w:pPr>
               <w:cnfStyle w:val="000000100000" w:firstRow="0" w:lastRow="0" w:firstColumn="0" w:lastColumn="0" w:oddVBand="0" w:evenVBand="0" w:oddHBand="1" w:evenHBand="0" w:firstRowFirstColumn="0" w:firstRowLastColumn="0" w:lastRowFirstColumn="0" w:lastRowLastColumn="0"/>
             </w:pPr>
-            <w:proofErr w:type="spellStart"/>
-            <w:r>
-              <w:t>Padding</w:t>
-            </w:r>
-            <w:proofErr w:type="spellEnd"/>
-            <w:r>
-              <w:t xml:space="preserve"> / Margin in Übersicht-Buttons entfernen</w:t>
+            <w:r>
+              <w:t>Padding / Margin in Übersicht-Buttons entfernen</w:t>
             </w:r>
           </w:p>
         </w:tc>
@@ -13463,15 +13481,7 @@
               <w:sym w:font="Wingdings" w:char="F0E0"/>
             </w:r>
             <w:r>
-              <w:t xml:space="preserve"> </w:t>
-            </w:r>
-            <w:proofErr w:type="spellStart"/>
-            <w:r>
-              <w:t>Detailansicht</w:t>
-            </w:r>
-            <w:proofErr w:type="spellEnd"/>
-            <w:r>
-              <w:t>"</w:t>
+              <w:t xml:space="preserve"> Detailansicht"</w:t>
             </w:r>
           </w:p>
         </w:tc>
@@ -13914,11 +13924,9 @@
             <w:pPr>
               <w:cnfStyle w:val="000000100000" w:firstRow="0" w:lastRow="0" w:firstColumn="0" w:lastColumn="0" w:oddVBand="0" w:evenVBand="0" w:oddHBand="1" w:evenHBand="0" w:firstRowFirstColumn="0" w:firstRowLastColumn="0" w:lastRowFirstColumn="0" w:lastRowLastColumn="0"/>
             </w:pPr>
-            <w:proofErr w:type="spellStart"/>
             <w:r>
               <w:t>Refactoring</w:t>
             </w:r>
-            <w:proofErr w:type="spellEnd"/>
           </w:p>
         </w:tc>
         <w:tc>
@@ -14693,13 +14701,8 @@
             <w:pPr>
               <w:cnfStyle w:val="000000010000" w:firstRow="0" w:lastRow="0" w:firstColumn="0" w:lastColumn="0" w:oddVBand="0" w:evenVBand="0" w:oddHBand="0" w:evenHBand="1" w:firstRowFirstColumn="0" w:firstRowLastColumn="0" w:lastRowFirstColumn="0" w:lastRowLastColumn="0"/>
             </w:pPr>
-            <w:proofErr w:type="spellStart"/>
-            <w:r>
-              <w:t>PivotViewer</w:t>
-            </w:r>
-            <w:proofErr w:type="spellEnd"/>
-            <w:r>
-              <w:t xml:space="preserve"> untersucht und dokumentiert</w:t>
+            <w:r>
+              <w:t>PivotViewer untersucht und dokumentiert</w:t>
             </w:r>
           </w:p>
         </w:tc>
@@ -15421,13 +15424,8 @@
             <w:pPr>
               <w:cnfStyle w:val="000000100000" w:firstRow="0" w:lastRow="0" w:firstColumn="0" w:lastColumn="0" w:oddVBand="0" w:evenVBand="0" w:oddHBand="1" w:evenHBand="0" w:firstRowFirstColumn="0" w:firstRowLastColumn="0" w:lastRowFirstColumn="0" w:lastRowLastColumn="0"/>
             </w:pPr>
-            <w:proofErr w:type="spellStart"/>
-            <w:r>
-              <w:t>Scrollerkennung</w:t>
-            </w:r>
-            <w:proofErr w:type="spellEnd"/>
-            <w:r>
-              <w:t xml:space="preserve"> in Übersicht dargestellt</w:t>
+            <w:r>
+              <w:t>Scrollerkennung in Übersicht dargestellt</w:t>
             </w:r>
           </w:p>
         </w:tc>
@@ -15988,15 +15986,7 @@
               <w:sym w:font="Wingdings" w:char="F0E0"/>
             </w:r>
             <w:r>
-              <w:t xml:space="preserve"> </w:t>
-            </w:r>
-            <w:proofErr w:type="spellStart"/>
-            <w:r>
-              <w:t>Detailansicht</w:t>
-            </w:r>
-            <w:proofErr w:type="spellEnd"/>
-            <w:r>
-              <w:t>"</w:t>
+              <w:t xml:space="preserve"> Detailansicht"</w:t>
             </w:r>
           </w:p>
         </w:tc>
@@ -17104,15 +17094,7 @@
     </w:p>
     <w:p>
       <w:r>
-        <w:t xml:space="preserve">Im Sprint 6 mussten noch weitere Animationen eingebaut werden und auch der Lesemodus beanspruchte einiges mehr Zeit als geschätzt wurde. Durch den </w:t>
-      </w:r>
-      <w:proofErr w:type="spellStart"/>
-      <w:r>
-        <w:t>Usability</w:t>
-      </w:r>
-      <w:proofErr w:type="spellEnd"/>
-      <w:r>
-        <w:t xml:space="preserve"> Test sind auch gewisse neue Anforderungen, die mehr Zeit beanspruchten, als geschätzt wurde.</w:t>
+        <w:t>Im Sprint 6 mussten noch weitere Animationen eingebaut werden und auch der Lesemodus beanspruchte einiges mehr Zeit als geschätzt wurde. Durch den Usability Test sind auch gewisse neue Anforderungen, die mehr Zeit beanspruchten, als geschätzt wurde.</w:t>
       </w:r>
     </w:p>
     <w:p>
@@ -17628,13 +17610,8 @@
               <w:cnfStyle w:val="000000010000" w:firstRow="0" w:lastRow="0" w:firstColumn="0" w:lastColumn="0" w:oddVBand="0" w:evenVBand="0" w:oddHBand="0" w:evenHBand="1" w:firstRowFirstColumn="0" w:firstRowLastColumn="0" w:lastRowFirstColumn="0" w:lastRowLastColumn="0"/>
             </w:pPr>
             <w:r>
-              <w:t xml:space="preserve">Info View / </w:t>
-            </w:r>
-            <w:proofErr w:type="spellStart"/>
-            <w:r>
-              <w:t>Easteregg</w:t>
-            </w:r>
-            <w:proofErr w:type="spellEnd"/>
+              <w:t>Info View / Easteregg</w:t>
+            </w:r>
           </w:p>
         </w:tc>
         <w:tc>
@@ -17855,15 +17832,7 @@
               <w:cnfStyle w:val="000000010000" w:firstRow="0" w:lastRow="0" w:firstColumn="0" w:lastColumn="0" w:oddVBand="0" w:evenVBand="0" w:oddHBand="0" w:evenHBand="1" w:firstRowFirstColumn="0" w:firstRowLastColumn="0" w:lastRowFirstColumn="0" w:lastRowLastColumn="0"/>
             </w:pPr>
             <w:r>
-              <w:t xml:space="preserve">Verbesserungen aus </w:t>
-            </w:r>
-            <w:proofErr w:type="spellStart"/>
-            <w:r>
-              <w:t>Usability</w:t>
-            </w:r>
-            <w:proofErr w:type="spellEnd"/>
-            <w:r>
-              <w:t xml:space="preserve"> Test gemacht</w:t>
+              <w:t>Verbesserungen aus Usability Test gemacht</w:t>
             </w:r>
           </w:p>
         </w:tc>
@@ -18084,11 +18053,9 @@
             <w:pPr>
               <w:cnfStyle w:val="000000010000" w:firstRow="0" w:lastRow="0" w:firstColumn="0" w:lastColumn="0" w:oddVBand="0" w:evenVBand="0" w:oddHBand="0" w:evenHBand="1" w:firstRowFirstColumn="0" w:firstRowLastColumn="0" w:lastRowFirstColumn="0" w:lastRowLastColumn="0"/>
             </w:pPr>
-            <w:proofErr w:type="spellStart"/>
             <w:r>
               <w:t>Refactoring</w:t>
             </w:r>
-            <w:proofErr w:type="spellEnd"/>
           </w:p>
         </w:tc>
         <w:tc>
@@ -18876,15 +18843,7 @@
               <w:cnfStyle w:val="000000100000" w:firstRow="0" w:lastRow="0" w:firstColumn="0" w:lastColumn="0" w:oddVBand="0" w:evenVBand="0" w:oddHBand="1" w:evenHBand="0" w:firstRowFirstColumn="0" w:firstRowLastColumn="0" w:lastRowFirstColumn="0" w:lastRowLastColumn="0"/>
             </w:pPr>
             <w:r>
-              <w:t xml:space="preserve">SE </w:t>
-            </w:r>
-            <w:proofErr w:type="spellStart"/>
-            <w:r>
-              <w:t>Dok</w:t>
-            </w:r>
-            <w:proofErr w:type="spellEnd"/>
-            <w:r>
-              <w:t>: "Entwurf" geschrieben</w:t>
+              <w:t>SE Dok: "Entwurf" geschrieben</w:t>
             </w:r>
           </w:p>
         </w:tc>
@@ -18994,13 +18953,8 @@
             <w:pPr>
               <w:cnfStyle w:val="000000010000" w:firstRow="0" w:lastRow="0" w:firstColumn="0" w:lastColumn="0" w:oddVBand="0" w:evenVBand="0" w:oddHBand="0" w:evenHBand="1" w:firstRowFirstColumn="0" w:firstRowLastColumn="0" w:lastRowFirstColumn="0" w:lastRowLastColumn="0"/>
             </w:pPr>
-            <w:proofErr w:type="spellStart"/>
-            <w:r>
-              <w:t>Usability</w:t>
-            </w:r>
-            <w:proofErr w:type="spellEnd"/>
-            <w:r>
-              <w:t xml:space="preserve"> Tests durchgeführt und protokolliert</w:t>
+            <w:r>
+              <w:t>Usability Tests durchgeführt und protokolliert</w:t>
             </w:r>
           </w:p>
         </w:tc>
@@ -20498,13 +20452,8 @@
             <w:pPr>
               <w:cnfStyle w:val="000000010000" w:firstRow="0" w:lastRow="0" w:firstColumn="0" w:lastColumn="0" w:oddVBand="0" w:evenVBand="0" w:oddHBand="0" w:evenHBand="1" w:firstRowFirstColumn="0" w:firstRowLastColumn="0" w:lastRowFirstColumn="0" w:lastRowLastColumn="0"/>
             </w:pPr>
-            <w:proofErr w:type="spellStart"/>
-            <w:r>
-              <w:t>Usability</w:t>
-            </w:r>
-            <w:proofErr w:type="spellEnd"/>
-            <w:r>
-              <w:t xml:space="preserve"> Tests durchgeführt und protokolliert</w:t>
+            <w:r>
+              <w:t>Usability Tests durchgeführt und protokolliert</w:t>
             </w:r>
           </w:p>
         </w:tc>
@@ -20726,15 +20675,7 @@
               <w:cnfStyle w:val="000000010000" w:firstRow="0" w:lastRow="0" w:firstColumn="0" w:lastColumn="0" w:oddVBand="0" w:evenVBand="0" w:oddHBand="0" w:evenHBand="1" w:firstRowFirstColumn="0" w:firstRowLastColumn="0" w:lastRowFirstColumn="0" w:lastRowLastColumn="0"/>
             </w:pPr>
             <w:r>
-              <w:t xml:space="preserve">SE </w:t>
-            </w:r>
-            <w:proofErr w:type="spellStart"/>
-            <w:r>
-              <w:t>Dok</w:t>
-            </w:r>
-            <w:proofErr w:type="spellEnd"/>
-            <w:r>
-              <w:t>: "Entwurf" geschrieben</w:t>
+              <w:t>SE Dok: "Entwurf" geschrieben</w:t>
             </w:r>
           </w:p>
         </w:tc>
@@ -22959,13 +22900,8 @@
           </w:tcPr>
           <w:p>
             <w:r>
-              <w:t xml:space="preserve">Delia </w:t>
-            </w:r>
-            <w:proofErr w:type="spellStart"/>
-            <w:r>
-              <w:t>Treichler</w:t>
-            </w:r>
-            <w:proofErr w:type="spellEnd"/>
+              <w:t>Delia Treichler</w:t>
+            </w:r>
           </w:p>
         </w:tc>
         <w:tc>
@@ -23277,28 +23213,12 @@
     <w:p>
       <w:r>
         <w:lastRenderedPageBreak/>
-        <w:t xml:space="preserve">Wie in folgendem Diagramm ersichtlich ist, hat sich Lukas Elmer einiges mehr implementiert als die anderen beiden Teammitglieder. Dies liegt vor Allem daran, dass Lukas Elmer für die Implementation der </w:t>
-      </w:r>
-      <w:proofErr w:type="spellStart"/>
-      <w:r>
-        <w:t>Perspective</w:t>
-      </w:r>
-      <w:proofErr w:type="spellEnd"/>
-      <w:r>
-        <w:t xml:space="preserve"> Wall und die Code Review Korrekturen verantwortlich war.</w:t>
+        <w:t>Wie in folgendem Diagramm ersichtlich ist, hat sich Lukas Elmer einiges mehr implementiert als die anderen beiden Teammitglieder. Dies liegt vor Allem daran, dass Lukas Elmer für die Implementation der Perspective Wall und die Code Review Korrekturen verantwortlich war.</w:t>
       </w:r>
     </w:p>
     <w:p>
       <w:r>
-        <w:t xml:space="preserve">Christina Heidt hatte dafür den Fokus auf die </w:t>
-      </w:r>
-      <w:proofErr w:type="spellStart"/>
-      <w:r>
-        <w:t>Personas</w:t>
-      </w:r>
-      <w:proofErr w:type="spellEnd"/>
-      <w:r>
-        <w:t xml:space="preserve">, Szenarien und den Papierprototypen gelegt. Auch der Video, der unter der Aktivität Sonstiges verbucht wurde, wurde zu einem grossen Teil von Christina Heidt </w:t>
+        <w:t xml:space="preserve">Christina Heidt hatte dafür den Fokus auf die Personas, Szenarien und den Papierprototypen gelegt. Auch der Video, der unter der Aktivität Sonstiges verbucht wurde, wurde zu einem grossen Teil von Christina Heidt </w:t>
       </w:r>
       <w:r>
         <w:t>v</w:t>
@@ -23312,15 +23232,7 @@
     </w:p>
     <w:p>
       <w:r>
-        <w:t xml:space="preserve">Die Konzentration von Delia </w:t>
-      </w:r>
-      <w:proofErr w:type="spellStart"/>
-      <w:r>
-        <w:t>Treichler</w:t>
-      </w:r>
-      <w:proofErr w:type="spellEnd"/>
-      <w:r>
-        <w:t xml:space="preserve"> lag im Sprint 5 und 6 auf den Animationen, die unter der Aktivität Implementation verbucht wurden.</w:t>
+        <w:t>Die Konzentration von Delia Treichler lag im Sprint 5 und 6 auf den Animationen, die unter der Aktivität Implementation verbucht wurden.</w:t>
       </w:r>
       <w:r>
         <w:t xml:space="preserve"> Zusätzlich war sie bei der Projektplanung auch immer beteiligt. Ansonsten waren ihre Tätigkeiten sehr ausgewogen.</w:t>
@@ -23838,13 +23750,8 @@
           </w:tcPr>
           <w:p>
             <w:r>
-              <w:t xml:space="preserve">Feature #454: </w:t>
-            </w:r>
-            <w:proofErr w:type="spellStart"/>
-            <w:r>
-              <w:t>Architekurprototyp</w:t>
-            </w:r>
-            <w:proofErr w:type="spellEnd"/>
+              <w:t>Feature #454: Architekurprototyp</w:t>
+            </w:r>
           </w:p>
         </w:tc>
         <w:tc>
@@ -24109,15 +24016,7 @@
           </w:tcPr>
           <w:p>
             <w:r>
-              <w:t xml:space="preserve">Feature #482: XPS auf </w:t>
-            </w:r>
-            <w:proofErr w:type="spellStart"/>
-            <w:r>
-              <w:t>Surface</w:t>
-            </w:r>
-            <w:proofErr w:type="spellEnd"/>
-            <w:r>
-              <w:t xml:space="preserve"> darstellen</w:t>
+              <w:t>Feature #482: XPS auf Surface darstellen</w:t>
             </w:r>
           </w:p>
         </w:tc>
@@ -24307,13 +24206,8 @@
           </w:tcPr>
           <w:p>
             <w:r>
-              <w:t xml:space="preserve">Feature #496: Einarbeitung </w:t>
-            </w:r>
-            <w:proofErr w:type="spellStart"/>
-            <w:r>
-              <w:t>Scrum</w:t>
-            </w:r>
-            <w:proofErr w:type="spellEnd"/>
+              <w:t>Feature #496: Einarbeitung Scrum</w:t>
+            </w:r>
           </w:p>
         </w:tc>
         <w:tc>
@@ -24638,15 +24532,7 @@
           </w:tcPr>
           <w:p>
             <w:r>
-              <w:t xml:space="preserve">Feature #507: </w:t>
-            </w:r>
-            <w:proofErr w:type="spellStart"/>
-            <w:r>
-              <w:t>Personas</w:t>
-            </w:r>
-            <w:proofErr w:type="spellEnd"/>
-            <w:r>
-              <w:t xml:space="preserve"> erstellt</w:t>
+              <w:t>Feature #507: Personas erstellt</w:t>
             </w:r>
           </w:p>
         </w:tc>
@@ -24874,15 +24760,7 @@
           </w:tcPr>
           <w:p>
             <w:r>
-              <w:t xml:space="preserve">Feature #513: </w:t>
-            </w:r>
-            <w:proofErr w:type="spellStart"/>
-            <w:r>
-              <w:t>Scrum</w:t>
-            </w:r>
-            <w:proofErr w:type="spellEnd"/>
-            <w:r>
-              <w:t xml:space="preserve"> Poker durchgeführt</w:t>
+              <w:t>Feature #513: Scrum Poker durchgeführt</w:t>
             </w:r>
           </w:p>
         </w:tc>
@@ -25512,15 +25390,7 @@
           </w:tcPr>
           <w:p>
             <w:r>
-              <w:t xml:space="preserve">Feature #579: </w:t>
-            </w:r>
-            <w:proofErr w:type="spellStart"/>
-            <w:r>
-              <w:t>UnitTests</w:t>
-            </w:r>
-            <w:proofErr w:type="spellEnd"/>
-            <w:r>
-              <w:t xml:space="preserve"> für Prototypen geschrieben</w:t>
+              <w:t>Feature #579: UnitTests für Prototypen geschrieben</w:t>
             </w:r>
           </w:p>
         </w:tc>
@@ -26037,13 +25907,8 @@
           </w:tcPr>
           <w:p>
             <w:r>
-              <w:t xml:space="preserve">Feature #593: </w:t>
-            </w:r>
-            <w:proofErr w:type="spellStart"/>
-            <w:r>
-              <w:t>Refactoring</w:t>
-            </w:r>
-            <w:proofErr w:type="spellEnd"/>
+              <w:t>Feature #593: Refactoring</w:t>
+            </w:r>
           </w:p>
         </w:tc>
         <w:tc>
@@ -26080,15 +25945,7 @@
           </w:tcPr>
           <w:p>
             <w:r>
-              <w:t xml:space="preserve">Feature #594: </w:t>
-            </w:r>
-            <w:proofErr w:type="spellStart"/>
-            <w:r>
-              <w:t>Padding</w:t>
-            </w:r>
-            <w:proofErr w:type="spellEnd"/>
-            <w:r>
-              <w:t xml:space="preserve"> / Margin in Übersicht-Buttons entfernen</w:t>
+              <w:t>Feature #594: Padding / Margin in Übersicht-Buttons entfernen</w:t>
             </w:r>
           </w:p>
         </w:tc>
@@ -26300,15 +26157,7 @@
           </w:tcPr>
           <w:p>
             <w:r>
-              <w:t xml:space="preserve">Feature #604: </w:t>
-            </w:r>
-            <w:proofErr w:type="spellStart"/>
-            <w:r>
-              <w:t>Scrollerkennung</w:t>
-            </w:r>
-            <w:proofErr w:type="spellEnd"/>
-            <w:r>
-              <w:t xml:space="preserve"> in Übersicht dargestellt</w:t>
+              <w:t>Feature #604: Scrollerkennung in Übersicht dargestellt</w:t>
             </w:r>
           </w:p>
         </w:tc>
@@ -26710,15 +26559,7 @@
           </w:tcPr>
           <w:p>
             <w:r>
-              <w:t xml:space="preserve">Feature #564: </w:t>
-            </w:r>
-            <w:proofErr w:type="spellStart"/>
-            <w:r>
-              <w:t>Usability</w:t>
-            </w:r>
-            <w:proofErr w:type="spellEnd"/>
-            <w:r>
-              <w:t xml:space="preserve"> Tests durchgeführt und protokolliert</w:t>
+              <w:t>Feature #564: Usability Tests durchgeführt und protokolliert</w:t>
             </w:r>
           </w:p>
         </w:tc>
@@ -26756,15 +26597,7 @@
           </w:tcPr>
           <w:p>
             <w:r>
-              <w:t xml:space="preserve">Feature #612: SE </w:t>
-            </w:r>
-            <w:proofErr w:type="spellStart"/>
-            <w:r>
-              <w:t>Dok</w:t>
-            </w:r>
-            <w:proofErr w:type="spellEnd"/>
-            <w:r>
-              <w:t>: "Entwurf" geschrieben</w:t>
+              <w:t>Feature #612: SE Dok: "Entwurf" geschrieben</w:t>
             </w:r>
           </w:p>
         </w:tc>
@@ -26954,13 +26787,8 @@
           </w:tcPr>
           <w:p>
             <w:r>
-              <w:t xml:space="preserve">Feature #621: </w:t>
-            </w:r>
-            <w:proofErr w:type="spellStart"/>
-            <w:r>
-              <w:t>Refactoring</w:t>
-            </w:r>
-            <w:proofErr w:type="spellEnd"/>
+              <w:t>Feature #621: Refactoring</w:t>
+            </w:r>
           </w:p>
         </w:tc>
         <w:tc>
@@ -26997,15 +26825,7 @@
           </w:tcPr>
           <w:p>
             <w:r>
-              <w:t xml:space="preserve">Feature #623: Verbesserungen aus </w:t>
-            </w:r>
-            <w:proofErr w:type="spellStart"/>
-            <w:r>
-              <w:t>Usability</w:t>
-            </w:r>
-            <w:proofErr w:type="spellEnd"/>
-            <w:r>
-              <w:t xml:space="preserve"> Test gemacht</w:t>
+              <w:t>Feature #623: Verbesserungen aus Usability Test gemacht</w:t>
             </w:r>
           </w:p>
         </w:tc>
@@ -27081,13 +26901,8 @@
           </w:tcPr>
           <w:p>
             <w:r>
-              <w:t xml:space="preserve">Feature #629: Info View / </w:t>
-            </w:r>
-            <w:proofErr w:type="spellStart"/>
-            <w:r>
-              <w:t>Easteregg</w:t>
-            </w:r>
-            <w:proofErr w:type="spellEnd"/>
+              <w:t>Feature #629: Info View / Easteregg</w:t>
+            </w:r>
           </w:p>
         </w:tc>
         <w:tc>
@@ -27488,15 +27303,7 @@
           </w:tcPr>
           <w:p>
             <w:r>
-              <w:t xml:space="preserve">Feature #634: SE </w:t>
-            </w:r>
-            <w:proofErr w:type="spellStart"/>
-            <w:r>
-              <w:t>Dok</w:t>
-            </w:r>
-            <w:proofErr w:type="spellEnd"/>
-            <w:r>
-              <w:t>: "Entwurf" geschrieben</w:t>
+              <w:t>Feature #634: SE Dok: "Entwurf" geschrieben</w:t>
             </w:r>
           </w:p>
         </w:tc>
@@ -28054,13 +27861,8 @@
           </w:tcPr>
           <w:p>
             <w:r>
-              <w:t xml:space="preserve">Feature #452: </w:t>
-            </w:r>
-            <w:proofErr w:type="spellStart"/>
-            <w:r>
-              <w:t>Personas</w:t>
-            </w:r>
-            <w:proofErr w:type="spellEnd"/>
+              <w:t>Feature #452: Personas</w:t>
+            </w:r>
           </w:p>
         </w:tc>
         <w:tc>
@@ -28135,13 +27937,8 @@
           </w:tcPr>
           <w:p>
             <w:r>
-              <w:t xml:space="preserve">Feature #454: </w:t>
-            </w:r>
-            <w:proofErr w:type="spellStart"/>
-            <w:r>
-              <w:t>Architekurprototyp</w:t>
-            </w:r>
-            <w:proofErr w:type="spellEnd"/>
+              <w:t>Feature #454: Architekurprototyp</w:t>
+            </w:r>
           </w:p>
         </w:tc>
         <w:tc>
@@ -28444,15 +28241,7 @@
           </w:tcPr>
           <w:p>
             <w:r>
-              <w:t xml:space="preserve">Feature #482: XPS auf </w:t>
-            </w:r>
-            <w:proofErr w:type="spellStart"/>
-            <w:r>
-              <w:t>Surface</w:t>
-            </w:r>
-            <w:proofErr w:type="spellEnd"/>
-            <w:r>
-              <w:t xml:space="preserve"> darstellen</w:t>
+              <w:t>Feature #482: XPS auf Surface darstellen</w:t>
             </w:r>
           </w:p>
         </w:tc>
@@ -28566,13 +28355,8 @@
           </w:tcPr>
           <w:p>
             <w:r>
-              <w:t xml:space="preserve">Feature #496: Einarbeitung </w:t>
-            </w:r>
-            <w:proofErr w:type="spellStart"/>
-            <w:r>
-              <w:t>Scrum</w:t>
-            </w:r>
-            <w:proofErr w:type="spellEnd"/>
+              <w:t>Feature #496: Einarbeitung Scrum</w:t>
+            </w:r>
           </w:p>
         </w:tc>
         <w:tc>
@@ -28821,15 +28605,7 @@
           </w:tcPr>
           <w:p>
             <w:r>
-              <w:t xml:space="preserve">Feature #507: </w:t>
-            </w:r>
-            <w:proofErr w:type="spellStart"/>
-            <w:r>
-              <w:t>Personas</w:t>
-            </w:r>
-            <w:proofErr w:type="spellEnd"/>
-            <w:r>
-              <w:t xml:space="preserve"> erstellt</w:t>
+              <w:t>Feature #507: Personas erstellt</w:t>
             </w:r>
           </w:p>
         </w:tc>
@@ -29057,15 +28833,7 @@
           </w:tcPr>
           <w:p>
             <w:r>
-              <w:t xml:space="preserve">Feature #513: </w:t>
-            </w:r>
-            <w:proofErr w:type="spellStart"/>
-            <w:r>
-              <w:t>Scrum</w:t>
-            </w:r>
-            <w:proofErr w:type="spellEnd"/>
-            <w:r>
-              <w:t xml:space="preserve"> Poker durchgeführt</w:t>
+              <w:t>Feature #513: Scrum Poker durchgeführt</w:t>
             </w:r>
           </w:p>
         </w:tc>
@@ -29467,15 +29235,7 @@
           </w:tcPr>
           <w:p>
             <w:r>
-              <w:t xml:space="preserve">Feature #568: Design </w:t>
-            </w:r>
-            <w:proofErr w:type="spellStart"/>
-            <w:r>
-              <w:t>Constraints</w:t>
-            </w:r>
-            <w:proofErr w:type="spellEnd"/>
-            <w:r>
-              <w:t xml:space="preserve"> dokumentiert</w:t>
+              <w:t>Feature #568: Design Constraints dokumentiert</w:t>
             </w:r>
           </w:p>
         </w:tc>
@@ -29513,15 +29273,7 @@
           </w:tcPr>
           <w:p>
             <w:r>
-              <w:t xml:space="preserve">Feature #569: Diskussion </w:t>
-            </w:r>
-            <w:proofErr w:type="spellStart"/>
-            <w:r>
-              <w:t>Accessability</w:t>
-            </w:r>
-            <w:proofErr w:type="spellEnd"/>
-            <w:r>
-              <w:t xml:space="preserve"> dokumentiert</w:t>
+              <w:t>Feature #569: Diskussion Accessability dokumentiert</w:t>
             </w:r>
           </w:p>
         </w:tc>
@@ -29673,15 +29425,7 @@
           </w:tcPr>
           <w:p>
             <w:r>
-              <w:t xml:space="preserve">Feature #579: </w:t>
-            </w:r>
-            <w:proofErr w:type="spellStart"/>
-            <w:r>
-              <w:t>UnitTests</w:t>
-            </w:r>
-            <w:proofErr w:type="spellEnd"/>
-            <w:r>
-              <w:t xml:space="preserve"> für Prototypen geschrieben</w:t>
+              <w:t>Feature #579: UnitTests für Prototypen geschrieben</w:t>
             </w:r>
           </w:p>
         </w:tc>
@@ -30007,15 +29751,7 @@
           </w:tcPr>
           <w:p>
             <w:r>
-              <w:t xml:space="preserve">Feature #585: </w:t>
-            </w:r>
-            <w:proofErr w:type="spellStart"/>
-            <w:r>
-              <w:t>PivotViewer</w:t>
-            </w:r>
-            <w:proofErr w:type="spellEnd"/>
-            <w:r>
-              <w:t xml:space="preserve"> untersucht und dokumentiert</w:t>
+              <w:t>Feature #585: PivotViewer untersucht und dokumentiert</w:t>
             </w:r>
           </w:p>
         </w:tc>
@@ -30417,15 +30153,7 @@
           </w:tcPr>
           <w:p>
             <w:r>
-              <w:t xml:space="preserve">Feature #604: </w:t>
-            </w:r>
-            <w:proofErr w:type="spellStart"/>
-            <w:r>
-              <w:t>Scrollerkennung</w:t>
-            </w:r>
-            <w:proofErr w:type="spellEnd"/>
-            <w:r>
-              <w:t xml:space="preserve"> in Übersicht dargestellt</w:t>
+              <w:t>Feature #604: Scrollerkennung in Übersicht dargestellt</w:t>
             </w:r>
           </w:p>
         </w:tc>
@@ -30827,15 +30555,7 @@
           </w:tcPr>
           <w:p>
             <w:r>
-              <w:t xml:space="preserve">Feature #564: </w:t>
-            </w:r>
-            <w:proofErr w:type="spellStart"/>
-            <w:r>
-              <w:t>Usability</w:t>
-            </w:r>
-            <w:proofErr w:type="spellEnd"/>
-            <w:r>
-              <w:t xml:space="preserve"> Tests durchgeführt und protokolliert</w:t>
+              <w:t>Feature #564: Usability Tests durchgeführt und protokolliert</w:t>
             </w:r>
           </w:p>
         </w:tc>
@@ -30987,15 +30707,7 @@
           </w:tcPr>
           <w:p>
             <w:r>
-              <w:t xml:space="preserve">Feature #623: Verbesserungen aus </w:t>
-            </w:r>
-            <w:proofErr w:type="spellStart"/>
-            <w:r>
-              <w:t>Usability</w:t>
-            </w:r>
-            <w:proofErr w:type="spellEnd"/>
-            <w:r>
-              <w:t xml:space="preserve"> Test gemacht</w:t>
+              <w:t>Feature #623: Verbesserungen aus Usability Test gemacht</w:t>
             </w:r>
           </w:p>
         </w:tc>
@@ -31071,13 +30783,8 @@
           </w:tcPr>
           <w:p>
             <w:r>
-              <w:t xml:space="preserve">Feature #629: Info View / </w:t>
-            </w:r>
-            <w:proofErr w:type="spellStart"/>
-            <w:r>
-              <w:t>Easteregg</w:t>
-            </w:r>
-            <w:proofErr w:type="spellEnd"/>
+              <w:t>Feature #629: Info View / Easteregg</w:t>
+            </w:r>
           </w:p>
         </w:tc>
         <w:tc>
@@ -31592,15 +31299,7 @@
           </w:tcPr>
           <w:p>
             <w:r>
-              <w:t xml:space="preserve">Feature #634: SE </w:t>
-            </w:r>
-            <w:proofErr w:type="spellStart"/>
-            <w:r>
-              <w:t>Dok</w:t>
-            </w:r>
-            <w:proofErr w:type="spellEnd"/>
-            <w:r>
-              <w:t>: "Entwurf" geschrieben</w:t>
+              <w:t>Feature #634: SE Dok: "Entwurf" geschrieben</w:t>
             </w:r>
           </w:p>
         </w:tc>
@@ -31638,15 +31337,7 @@
           </w:tcPr>
           <w:p>
             <w:r>
-              <w:t xml:space="preserve">Feature #635: </w:t>
-            </w:r>
-            <w:proofErr w:type="spellStart"/>
-            <w:r>
-              <w:t>Usability</w:t>
-            </w:r>
-            <w:proofErr w:type="spellEnd"/>
-            <w:r>
-              <w:t xml:space="preserve"> Tests durchgeführt und protokolliert</w:t>
+              <w:t>Feature #635: Usability Tests durchgeführt und protokolliert</w:t>
             </w:r>
           </w:p>
         </w:tc>
@@ -31819,14 +31510,9 @@
       </w:pPr>
       <w:bookmarkStart w:id="29" w:name="_Toc312169502"/>
       <w:r>
-        <w:t xml:space="preserve">Delia </w:t>
-      </w:r>
-      <w:proofErr w:type="spellStart"/>
-      <w:r>
-        <w:t>Treichler</w:t>
+        <w:t>Delia Treichler</w:t>
       </w:r>
       <w:bookmarkEnd w:id="29"/>
-      <w:proofErr w:type="spellEnd"/>
     </w:p>
     <w:tbl>
       <w:tblPr>
@@ -32709,13 +32395,8 @@
           </w:tcPr>
           <w:p>
             <w:r>
-              <w:t xml:space="preserve">Feature #496: Einarbeitung </w:t>
-            </w:r>
-            <w:proofErr w:type="spellStart"/>
-            <w:r>
-              <w:t>Scrum</w:t>
-            </w:r>
-            <w:proofErr w:type="spellEnd"/>
+              <w:t>Feature #496: Einarbeitung Scrum</w:t>
+            </w:r>
           </w:p>
         </w:tc>
         <w:tc>
@@ -33041,15 +32722,7 @@
           </w:tcPr>
           <w:p>
             <w:r>
-              <w:t xml:space="preserve">Feature #507: </w:t>
-            </w:r>
-            <w:proofErr w:type="spellStart"/>
-            <w:r>
-              <w:t>Personas</w:t>
-            </w:r>
-            <w:proofErr w:type="spellEnd"/>
-            <w:r>
-              <w:t xml:space="preserve"> erstellt</w:t>
+              <w:t>Feature #507: Personas erstellt</w:t>
             </w:r>
           </w:p>
         </w:tc>
@@ -33277,15 +32950,7 @@
           </w:tcPr>
           <w:p>
             <w:r>
-              <w:t xml:space="preserve">Feature #513: </w:t>
-            </w:r>
-            <w:proofErr w:type="spellStart"/>
-            <w:r>
-              <w:t>Scrum</w:t>
-            </w:r>
-            <w:proofErr w:type="spellEnd"/>
-            <w:r>
-              <w:t xml:space="preserve"> Poker durchgeführt</w:t>
+              <w:t>Feature #513: Scrum Poker durchgeführt</w:t>
             </w:r>
           </w:p>
         </w:tc>
@@ -33687,15 +33352,7 @@
           </w:tcPr>
           <w:p>
             <w:r>
-              <w:t xml:space="preserve">Feature #568: Design </w:t>
-            </w:r>
-            <w:proofErr w:type="spellStart"/>
-            <w:r>
-              <w:t>Constraints</w:t>
-            </w:r>
-            <w:proofErr w:type="spellEnd"/>
-            <w:r>
-              <w:t xml:space="preserve"> dokumentiert</w:t>
+              <w:t>Feature #568: Design Constraints dokumentiert</w:t>
             </w:r>
           </w:p>
         </w:tc>
@@ -33733,15 +33390,7 @@
           </w:tcPr>
           <w:p>
             <w:r>
-              <w:t xml:space="preserve">Feature #569: Diskussion </w:t>
-            </w:r>
-            <w:proofErr w:type="spellStart"/>
-            <w:r>
-              <w:t>Accessability</w:t>
-            </w:r>
-            <w:proofErr w:type="spellEnd"/>
-            <w:r>
-              <w:t xml:space="preserve"> dokumentiert</w:t>
+              <w:t>Feature #569: Diskussion Accessability dokumentiert</w:t>
             </w:r>
           </w:p>
         </w:tc>
@@ -34295,15 +33944,7 @@
           </w:tcPr>
           <w:p>
             <w:r>
-              <w:t xml:space="preserve">Feature #585: </w:t>
-            </w:r>
-            <w:proofErr w:type="spellStart"/>
-            <w:r>
-              <w:t>PivotViewer</w:t>
-            </w:r>
-            <w:proofErr w:type="spellEnd"/>
-            <w:r>
-              <w:t xml:space="preserve"> untersucht und dokumentiert</w:t>
+              <w:t>Feature #585: PivotViewer untersucht und dokumentiert</w:t>
             </w:r>
           </w:p>
         </w:tc>
@@ -35449,15 +35090,7 @@
           </w:tcPr>
           <w:p>
             <w:r>
-              <w:t xml:space="preserve">Feature #564: </w:t>
-            </w:r>
-            <w:proofErr w:type="spellStart"/>
-            <w:r>
-              <w:t>Usability</w:t>
-            </w:r>
-            <w:proofErr w:type="spellEnd"/>
-            <w:r>
-              <w:t xml:space="preserve"> Tests durchgeführt und protokolliert</w:t>
+              <w:t>Feature #564: Usability Tests durchgeführt und protokolliert</w:t>
             </w:r>
           </w:p>
         </w:tc>
@@ -35799,15 +35432,7 @@
           </w:tcPr>
           <w:p>
             <w:r>
-              <w:t xml:space="preserve">Feature #623: Verbesserungen aus </w:t>
-            </w:r>
-            <w:proofErr w:type="spellStart"/>
-            <w:r>
-              <w:t>Usability</w:t>
-            </w:r>
-            <w:proofErr w:type="spellEnd"/>
-            <w:r>
-              <w:t xml:space="preserve"> Test gemacht</w:t>
+              <w:t>Feature #623: Verbesserungen aus Usability Test gemacht</w:t>
             </w:r>
           </w:p>
         </w:tc>
@@ -36285,15 +35910,7 @@
           </w:tcPr>
           <w:p>
             <w:r>
-              <w:t xml:space="preserve">Feature #634: SE </w:t>
-            </w:r>
-            <w:proofErr w:type="spellStart"/>
-            <w:r>
-              <w:t>Dok</w:t>
-            </w:r>
-            <w:proofErr w:type="spellEnd"/>
-            <w:r>
-              <w:t>: "Entwurf" geschrieben</w:t>
+              <w:t>Feature #634: SE Dok: "Entwurf" geschrieben</w:t>
             </w:r>
           </w:p>
         </w:tc>
@@ -36331,15 +35948,7 @@
           </w:tcPr>
           <w:p>
             <w:r>
-              <w:t xml:space="preserve">Feature #635: </w:t>
-            </w:r>
-            <w:proofErr w:type="spellStart"/>
-            <w:r>
-              <w:t>Usability</w:t>
-            </w:r>
-            <w:proofErr w:type="spellEnd"/>
-            <w:r>
-              <w:t xml:space="preserve"> Tests durchgeführt und protokolliert</w:t>
+              <w:t>Feature #635: Usability Tests durchgeführt und protokolliert</w:t>
             </w:r>
           </w:p>
         </w:tc>
@@ -36503,13 +36112,8 @@
         <w:t xml:space="preserve"> - Arbeitsliste </w:t>
       </w:r>
       <w:r>
-        <w:t xml:space="preserve">Delia </w:t>
+        <w:t>Delia Treichler</w:t>
       </w:r>
-      <w:proofErr w:type="spellStart"/>
-      <w:r>
-        <w:t>Treichler</w:t>
-      </w:r>
-      <w:proofErr w:type="spellEnd"/>
     </w:p>
     <w:p>
       <w:pPr>
@@ -40441,11 +40045,11 @@
         </c:dLbls>
         <c:marker val="1"/>
         <c:smooth val="0"/>
-        <c:axId val="251232768"/>
-        <c:axId val="84102528"/>
+        <c:axId val="232443392"/>
+        <c:axId val="84101952"/>
       </c:lineChart>
       <c:catAx>
-        <c:axId val="251232768"/>
+        <c:axId val="232443392"/>
         <c:scaling>
           <c:orientation val="minMax"/>
         </c:scaling>
@@ -40455,7 +40059,7 @@
         <c:majorTickMark val="none"/>
         <c:minorTickMark val="none"/>
         <c:tickLblPos val="nextTo"/>
-        <c:crossAx val="84102528"/>
+        <c:crossAx val="84101952"/>
         <c:crosses val="autoZero"/>
         <c:auto val="1"/>
         <c:lblAlgn val="ctr"/>
@@ -40463,7 +40067,7 @@
         <c:noMultiLvlLbl val="0"/>
       </c:catAx>
       <c:valAx>
-        <c:axId val="84102528"/>
+        <c:axId val="84101952"/>
         <c:scaling>
           <c:orientation val="minMax"/>
         </c:scaling>
@@ -40479,7 +40083,7 @@
             <a:noFill/>
           </a:ln>
         </c:spPr>
-        <c:crossAx val="251232768"/>
+        <c:crossAx val="232443392"/>
         <c:crosses val="autoZero"/>
         <c:crossBetween val="between"/>
       </c:valAx>
@@ -40916,11 +40520,11 @@
         </c:dLbls>
         <c:marker val="1"/>
         <c:smooth val="0"/>
-        <c:axId val="251235840"/>
-        <c:axId val="84105984"/>
+        <c:axId val="251233280"/>
+        <c:axId val="84105408"/>
       </c:lineChart>
       <c:catAx>
-        <c:axId val="251235840"/>
+        <c:axId val="251233280"/>
         <c:scaling>
           <c:orientation val="minMax"/>
         </c:scaling>
@@ -40929,7 +40533,7 @@
         <c:majorTickMark val="none"/>
         <c:minorTickMark val="none"/>
         <c:tickLblPos val="nextTo"/>
-        <c:crossAx val="84105984"/>
+        <c:crossAx val="84105408"/>
         <c:crosses val="autoZero"/>
         <c:auto val="1"/>
         <c:lblAlgn val="ctr"/>
@@ -40937,7 +40541,7 @@
         <c:noMultiLvlLbl val="0"/>
       </c:catAx>
       <c:valAx>
-        <c:axId val="84105984"/>
+        <c:axId val="84105408"/>
         <c:scaling>
           <c:orientation val="minMax"/>
         </c:scaling>
@@ -40971,7 +40575,7 @@
         <c:majorTickMark val="none"/>
         <c:minorTickMark val="none"/>
         <c:tickLblPos val="nextTo"/>
-        <c:crossAx val="251235840"/>
+        <c:crossAx val="251233280"/>
         <c:crosses val="autoZero"/>
         <c:crossBetween val="between"/>
       </c:valAx>
@@ -41697,11 +41301,11 @@
         </c:dLbls>
         <c:gapWidth val="150"/>
         <c:overlap val="100"/>
-        <c:axId val="298786816"/>
-        <c:axId val="227526912"/>
+        <c:axId val="232442880"/>
+        <c:axId val="227525760"/>
       </c:barChart>
       <c:catAx>
-        <c:axId val="298786816"/>
+        <c:axId val="232442880"/>
         <c:scaling>
           <c:orientation val="minMax"/>
         </c:scaling>
@@ -41710,7 +41314,7 @@
         <c:majorTickMark val="out"/>
         <c:minorTickMark val="none"/>
         <c:tickLblPos val="nextTo"/>
-        <c:crossAx val="227526912"/>
+        <c:crossAx val="227525760"/>
         <c:crosses val="autoZero"/>
         <c:auto val="1"/>
         <c:lblAlgn val="ctr"/>
@@ -41718,7 +41322,7 @@
         <c:noMultiLvlLbl val="0"/>
       </c:catAx>
       <c:valAx>
-        <c:axId val="227526912"/>
+        <c:axId val="227525760"/>
         <c:scaling>
           <c:orientation val="minMax"/>
         </c:scaling>
@@ -41729,7 +41333,7 @@
         <c:majorTickMark val="out"/>
         <c:minorTickMark val="none"/>
         <c:tickLblPos val="nextTo"/>
-        <c:crossAx val="298786816"/>
+        <c:crossAx val="232442880"/>
         <c:crosses val="autoZero"/>
         <c:crossBetween val="between"/>
       </c:valAx>
@@ -42038,7 +41642,7 @@
 </file>
 
 <file path=customXml/itemProps1.xml><?xml version="1.0" encoding="utf-8"?>
-<ds:datastoreItem xmlns:ds="http://schemas.openxmlformats.org/officeDocument/2006/customXml" ds:itemID="{84159A12-B61A-4892-8DD5-4D6B8A359232}">
+<ds:datastoreItem xmlns:ds="http://schemas.openxmlformats.org/officeDocument/2006/customXml" ds:itemID="{568F158B-9A59-4D06-8772-64063085049F}">
   <ds:schemaRefs>
     <ds:schemaRef ds:uri="http://schemas.openxmlformats.org/officeDocument/2006/bibliography"/>
   </ds:schemaRefs>

</xml_diff>